<commit_message>
Made changes to reviewer response
</commit_message>
<xml_diff>
--- a/Analysis.docx
+++ b/Analysis.docx
@@ -18,35 +18,19 @@
     <w:p>
       <w:r>
         <w:tab/>
-        <w:t>What factors hugely impacted the attendance of appointments?</w:t>
-      </w:r>
-    </w:p>
-    <w:p>
-      <w:r>
-        <w:tab/>
-        <w:t xml:space="preserve">What kind of impact did </w:t>
-      </w:r>
-      <w:proofErr w:type="gramStart"/>
-      <w:r>
-        <w:t>pre-existing</w:t>
-      </w:r>
-      <w:proofErr w:type="gramEnd"/>
-      <w:r>
-        <w:t xml:space="preserve"> health issues have on appointment attendance?</w:t>
-      </w:r>
-    </w:p>
-    <w:p>
-      <w:r>
-        <w:tab/>
-        <w:t xml:space="preserve">What does </w:t>
-      </w:r>
-      <w:proofErr w:type="gramStart"/>
-      <w:r>
-        <w:t>sending</w:t>
-      </w:r>
-      <w:proofErr w:type="gramEnd"/>
-      <w:r>
-        <w:t xml:space="preserve"> SMS reminders help with appointment attendance?</w:t>
+        <w:t>What factors impacted the attendance of appointments?</w:t>
+      </w:r>
+    </w:p>
+    <w:p>
+      <w:r>
+        <w:tab/>
+        <w:t>What kind of impact did pre-existing health issues have on appointment attendance?</w:t>
+      </w:r>
+    </w:p>
+    <w:p>
+      <w:r>
+        <w:tab/>
+        <w:t>What does sending SMS reminders help with appointment attendance?</w:t>
       </w:r>
     </w:p>
     <w:p>
@@ -145,15 +129,7 @@
     <w:p>
       <w:r>
         <w:tab/>
-        <w:t xml:space="preserve">For analysis, the data for whether or not a patient has health complications or any addictions was separated into a class of data where patients show or don’t show, then from that, I separate once again by whether or not the patient had that complication or addiction. From there, I did a histogram of this info. For health complications and addictions, the dataset </w:t>
-      </w:r>
-      <w:proofErr w:type="gramStart"/>
-      <w:r>
-        <w:t>are</w:t>
-      </w:r>
-      <w:proofErr w:type="gramEnd"/>
-      <w:r>
-        <w:t xml:space="preserve"> binary, so the values are either true or false and made it simple to use a histogram as it shows us the frequency of either.</w:t>
+        <w:t>For analysis, the data for whether or not a patient has health complications or any addictions was separated into a class of data where patients show or don’t show, then from that, I separate once again by whether or not the patient had that complication or addiction. From there, I did a histogram of this info. For health complications and addictions, the dataset are binary, so the values are either true or false and made it simple to use a histogram as it shows us the frequency of either.</w:t>
       </w:r>
     </w:p>
     <w:p/>
@@ -174,9 +150,9 @@
       </w:pPr>
       <w:r>
         <w:drawing>
-          <wp:inline distT="0" distB="0" distL="0" distR="0" wp14:anchorId="0EB5CAD7" wp14:editId="47AA6276">
-            <wp:extent cx="5943600" cy="4754880"/>
-            <wp:effectExtent l="0" t="0" r="0" b="7620"/>
+          <wp:inline distT="0" distB="0" distL="0" distR="0" wp14:anchorId="0EB5CAD7" wp14:editId="435DA44B">
+            <wp:extent cx="5943600" cy="3962399"/>
+            <wp:effectExtent l="0" t="0" r="0" b="635"/>
             <wp:docPr id="1" name="Picture 1"/>
             <wp:cNvGraphicFramePr>
               <a:graphicFrameLocks xmlns:a="http://schemas.openxmlformats.org/drawingml/2006/main" noChangeAspect="1"/>
@@ -203,7 +179,7 @@
                   <pic:spPr>
                     <a:xfrm>
                       <a:off x="0" y="0"/>
-                      <a:ext cx="5943600" cy="4754880"/>
+                      <a:ext cx="5943600" cy="3962399"/>
                     </a:xfrm>
                     <a:prstGeom prst="rect">
                       <a:avLst/>
@@ -254,9 +230,9 @@
           <w:noProof/>
         </w:rPr>
         <w:drawing>
-          <wp:inline distT="0" distB="0" distL="0" distR="0" wp14:anchorId="11F86145" wp14:editId="57C16D4B">
-            <wp:extent cx="5943600" cy="4754880"/>
-            <wp:effectExtent l="0" t="0" r="0" b="7620"/>
+          <wp:inline distT="0" distB="0" distL="0" distR="0" wp14:anchorId="11F86145" wp14:editId="433F0CBA">
+            <wp:extent cx="5943600" cy="3962399"/>
+            <wp:effectExtent l="0" t="0" r="0" b="635"/>
             <wp:docPr id="2" name="Picture 2"/>
             <wp:cNvGraphicFramePr>
               <a:graphicFrameLocks xmlns:a="http://schemas.openxmlformats.org/drawingml/2006/main" noChangeAspect="1"/>
@@ -283,7 +259,7 @@
                   <pic:spPr>
                     <a:xfrm>
                       <a:off x="0" y="0"/>
-                      <a:ext cx="5943600" cy="4754880"/>
+                      <a:ext cx="5943600" cy="3962399"/>
                     </a:xfrm>
                     <a:prstGeom prst="rect">
                       <a:avLst/>
@@ -332,9 +308,9 @@
         </w:rPr>
         <w:lastRenderedPageBreak/>
         <w:drawing>
-          <wp:inline distT="0" distB="0" distL="0" distR="0" wp14:anchorId="40710B71" wp14:editId="224E2F10">
-            <wp:extent cx="5943600" cy="4754880"/>
-            <wp:effectExtent l="0" t="0" r="0" b="7620"/>
+          <wp:inline distT="0" distB="0" distL="0" distR="0" wp14:anchorId="40710B71" wp14:editId="6043E71D">
+            <wp:extent cx="5943600" cy="3962399"/>
+            <wp:effectExtent l="0" t="0" r="0" b="635"/>
             <wp:docPr id="4" name="Picture 4"/>
             <wp:cNvGraphicFramePr>
               <a:graphicFrameLocks xmlns:a="http://schemas.openxmlformats.org/drawingml/2006/main" noChangeAspect="1"/>
@@ -361,7 +337,7 @@
                   <pic:spPr>
                     <a:xfrm>
                       <a:off x="0" y="0"/>
-                      <a:ext cx="5943600" cy="4754880"/>
+                      <a:ext cx="5943600" cy="3962399"/>
                     </a:xfrm>
                     <a:prstGeom prst="rect">
                       <a:avLst/>
@@ -412,9 +388,9 @@
         </w:rPr>
         <w:lastRenderedPageBreak/>
         <w:drawing>
-          <wp:inline distT="0" distB="0" distL="0" distR="0" wp14:anchorId="4AD5CE43" wp14:editId="22069EB2">
-            <wp:extent cx="5943600" cy="4754880"/>
-            <wp:effectExtent l="0" t="0" r="0" b="7620"/>
+          <wp:inline distT="0" distB="0" distL="0" distR="0" wp14:anchorId="4AD5CE43" wp14:editId="55747D32">
+            <wp:extent cx="5943600" cy="3962399"/>
+            <wp:effectExtent l="0" t="0" r="0" b="635"/>
             <wp:docPr id="5" name="Picture 5"/>
             <wp:cNvGraphicFramePr>
               <a:graphicFrameLocks xmlns:a="http://schemas.openxmlformats.org/drawingml/2006/main" noChangeAspect="1"/>
@@ -441,7 +417,7 @@
                   <pic:spPr>
                     <a:xfrm>
                       <a:off x="0" y="0"/>
-                      <a:ext cx="5943600" cy="4754880"/>
+                      <a:ext cx="5943600" cy="3962399"/>
                     </a:xfrm>
                     <a:prstGeom prst="rect">
                       <a:avLst/>
@@ -489,9 +465,9 @@
         </w:rPr>
         <w:lastRenderedPageBreak/>
         <w:drawing>
-          <wp:inline distT="0" distB="0" distL="0" distR="0" wp14:anchorId="37DD44D0" wp14:editId="5129AEB1">
-            <wp:extent cx="5943600" cy="4754880"/>
-            <wp:effectExtent l="0" t="0" r="0" b="7620"/>
+          <wp:inline distT="0" distB="0" distL="0" distR="0" wp14:anchorId="37DD44D0" wp14:editId="77B9265E">
+            <wp:extent cx="5943600" cy="3962399"/>
+            <wp:effectExtent l="0" t="0" r="0" b="635"/>
             <wp:docPr id="6" name="Picture 6"/>
             <wp:cNvGraphicFramePr>
               <a:graphicFrameLocks xmlns:a="http://schemas.openxmlformats.org/drawingml/2006/main" noChangeAspect="1"/>
@@ -518,7 +494,7 @@
                   <pic:spPr>
                     <a:xfrm>
                       <a:off x="0" y="0"/>
-                      <a:ext cx="5943600" cy="4754880"/>
+                      <a:ext cx="5943600" cy="3962399"/>
                     </a:xfrm>
                     <a:prstGeom prst="rect">
                       <a:avLst/>
@@ -649,9 +625,109 @@
         <w:tab/>
       </w:r>
       <w:r>
-        <w:t>What factors hugely impacted the attendance of appointments?</w:t>
-      </w:r>
-    </w:p>
+        <w:t>What factors impacted the attendance of appointments?</w:t>
+      </w:r>
+    </w:p>
+    <w:p>
+      <w:pPr>
+        <w:ind w:firstLine="720"/>
+      </w:pPr>
+      <w:r>
+        <w:t xml:space="preserve"> </w:t>
+      </w:r>
+      <w:r>
+        <w:tab/>
+      </w:r>
+      <w:r>
+        <w:t>Contrary to initial belief, having health complications did not negatively affect the patients’</w:t>
+      </w:r>
+      <w:r>
+        <w:t xml:space="preserve"> appointment attendance. I would have expected a higher percentage of no shows from patients that were positive with health complications, but that was not the case. Instead, there was an increased percentage of people that did not show up to appointments if they received SMS.</w:t>
+      </w:r>
+    </w:p>
+    <w:p>
+      <w:pPr>
+        <w:ind w:firstLine="720"/>
+      </w:pPr>
+      <w:r>
+        <w:t>What kind of impact did pre-existing health issues have on appointment attendance?</w:t>
+      </w:r>
+    </w:p>
+    <w:p>
+      <w:pPr>
+        <w:ind w:left="720" w:firstLine="720"/>
+      </w:pPr>
+      <w:r>
+        <w:t xml:space="preserve">There was no impact with a patient’s appointment attendance if they had pre-existing health issues. </w:t>
+      </w:r>
+    </w:p>
+    <w:p>
+      <w:r>
+        <w:tab/>
+        <w:t>What does sending SMS reminders help with appointment attendance?</w:t>
+      </w:r>
+    </w:p>
+    <w:p>
+      <w:r>
+        <w:tab/>
+      </w:r>
+      <w:r>
+        <w:tab/>
+        <w:t>Contrary to initial belief, sending SMS to patients did not help lower the percentage of no shows occurring. Instead, there was an increased percentage(around 14%) of no shows among those that did receive a SMS.</w:t>
+      </w:r>
+    </w:p>
+    <w:p>
+      <w:pPr>
+        <w:ind w:firstLine="720"/>
+        <w:rPr>
+          <w:b/>
+          <w:bCs/>
+        </w:rPr>
+      </w:pPr>
+      <w:r>
+        <w:rPr>
+          <w:b/>
+          <w:bCs/>
+        </w:rPr>
+        <w:lastRenderedPageBreak/>
+        <w:tab/>
+      </w:r>
+    </w:p>
+    <w:p>
+      <w:r>
+        <w:tab/>
+        <w:t>Does the day of an appointment affect attendance?</w:t>
+      </w:r>
+    </w:p>
+    <w:p>
+      <w:pPr>
+        <w:ind w:left="720" w:firstLine="720"/>
+      </w:pPr>
+      <w:r>
+        <w:t>The day of an appoint had</w:t>
+      </w:r>
+      <w:r>
+        <w:t xml:space="preserve"> very</w:t>
+      </w:r>
+      <w:r>
+        <w:t xml:space="preserve"> minimal </w:t>
+      </w:r>
+      <w:r>
+        <w:t>e</w:t>
+      </w:r>
+      <w:r>
+        <w:t xml:space="preserve">ffect to attendance. There was </w:t>
+      </w:r>
+      <w:r>
+        <w:t xml:space="preserve">a 1.1% increase of a patient not attending an appointment if the appointment was made for Friday and a 0.6% increase of not showing up on Monday. </w:t>
+      </w:r>
+    </w:p>
+    <w:p>
+      <w:pPr>
+        <w:ind w:firstLine="720"/>
+      </w:pPr>
+    </w:p>
+    <w:p/>
     <w:p>
       <w:r>
         <w:tab/>
@@ -732,7 +808,6 @@
     </w:p>
     <w:p>
       <w:r>
-        <w:lastRenderedPageBreak/>
         <w:tab/>
       </w:r>
       <w:hyperlink r:id="rId15" w:history="1">

</xml_diff>

<commit_message>
Missed generating the PDF from the Analaysis.docx. Added titles and more visualizations to univariate visualizations
</commit_message>
<xml_diff>
--- a/Analysis.docx
+++ b/Analysis.docx
@@ -24,13 +24,29 @@
     <w:p>
       <w:r>
         <w:tab/>
-        <w:t>What kind of impact did pre-existing health issues have on appointment attendance?</w:t>
-      </w:r>
-    </w:p>
-    <w:p>
-      <w:r>
-        <w:tab/>
-        <w:t>What does sending SMS reminders help with appointment attendance?</w:t>
+        <w:t xml:space="preserve">What kind of impact did </w:t>
+      </w:r>
+      <w:proofErr w:type="gramStart"/>
+      <w:r>
+        <w:t>pre-existing</w:t>
+      </w:r>
+      <w:proofErr w:type="gramEnd"/>
+      <w:r>
+        <w:t xml:space="preserve"> health issues have on appointment attendance?</w:t>
+      </w:r>
+    </w:p>
+    <w:p>
+      <w:r>
+        <w:tab/>
+        <w:t xml:space="preserve">What does </w:t>
+      </w:r>
+      <w:proofErr w:type="gramStart"/>
+      <w:r>
+        <w:t>sending</w:t>
+      </w:r>
+      <w:proofErr w:type="gramEnd"/>
+      <w:r>
+        <w:t xml:space="preserve"> SMS reminders help with appointment attendance?</w:t>
       </w:r>
     </w:p>
     <w:p>
@@ -129,7 +145,15 @@
     <w:p>
       <w:r>
         <w:tab/>
-        <w:t>For analysis, the data for whether or not a patient has health complications or any addictions was separated into a class of data where patients show or don’t show, then from that, I separate once again by whether or not the patient had that complication or addiction. From there, I did a histogram of this info. For health complications and addictions, the dataset are binary, so the values are either true or false and made it simple to use a histogram as it shows us the frequency of either.</w:t>
+        <w:t xml:space="preserve">For analysis, the data for whether or not a patient has health complications or any addictions was separated into a class of data where patients show or don’t show, then from that, I separate once again by whether or not the patient had that complication or addiction. From there, I did a histogram of this info. For health complications and addictions, the dataset </w:t>
+      </w:r>
+      <w:proofErr w:type="gramStart"/>
+      <w:r>
+        <w:t>are</w:t>
+      </w:r>
+      <w:proofErr w:type="gramEnd"/>
+      <w:r>
+        <w:t xml:space="preserve"> binary, so the values are either true or false and made it simple to use a histogram as it shows us the frequency of either.</w:t>
       </w:r>
     </w:p>
     <w:p/>
@@ -149,11 +173,17 @@
         <w:keepNext/>
       </w:pPr>
       <w:r>
+        <w:tab/>
+      </w:r>
+      <w:r>
+        <w:rPr>
+          <w:noProof/>
+        </w:rPr>
         <w:drawing>
-          <wp:inline distT="0" distB="0" distL="0" distR="0" wp14:anchorId="0EB5CAD7" wp14:editId="435DA44B">
-            <wp:extent cx="5943600" cy="3962399"/>
-            <wp:effectExtent l="0" t="0" r="0" b="635"/>
-            <wp:docPr id="1" name="Picture 1"/>
+          <wp:inline distT="0" distB="0" distL="0" distR="0" wp14:anchorId="77D5D91A" wp14:editId="60D93109">
+            <wp:extent cx="5943600" cy="3962400"/>
+            <wp:effectExtent l="0" t="0" r="0" b="0"/>
+            <wp:docPr id="8" name="Picture 8"/>
             <wp:cNvGraphicFramePr>
               <a:graphicFrameLocks xmlns:a="http://schemas.openxmlformats.org/drawingml/2006/main" noChangeAspect="1"/>
             </wp:cNvGraphicFramePr>
@@ -161,7 +191,7 @@
               <a:graphicData uri="http://schemas.openxmlformats.org/drawingml/2006/picture">
                 <pic:pic xmlns:pic="http://schemas.openxmlformats.org/drawingml/2006/picture">
                   <pic:nvPicPr>
-                    <pic:cNvPr id="1" name="Picture 1"/>
+                    <pic:cNvPr id="8" name="Picture 8"/>
                     <pic:cNvPicPr/>
                   </pic:nvPicPr>
                   <pic:blipFill>
@@ -179,7 +209,7 @@
                   <pic:spPr>
                     <a:xfrm>
                       <a:off x="0" y="0"/>
-                      <a:ext cx="5943600" cy="3962399"/>
+                      <a:ext cx="5943600" cy="3962400"/>
                     </a:xfrm>
                     <a:prstGeom prst="rect">
                       <a:avLst/>
@@ -209,31 +239,29 @@
         </w:r>
       </w:fldSimple>
       <w:r>
-        <w:t xml:space="preserve">: Alcoholism in patients who show vs </w:t>
-      </w:r>
-      <w:proofErr w:type="spellStart"/>
-      <w:r>
-        <w:t>noshow</w:t>
-      </w:r>
-      <w:proofErr w:type="spellEnd"/>
+        <w:t xml:space="preserve">: </w:t>
+      </w:r>
+      <w:r>
+        <w:t>Comparison</w:t>
+      </w:r>
+      <w:r>
+        <w:t xml:space="preserve"> of patients with and without Alcoholism</w:t>
+      </w:r>
     </w:p>
     <w:p>
       <w:pPr>
         <w:keepNext/>
       </w:pPr>
       <w:r>
+        <w:rPr>
+          <w:noProof/>
+        </w:rPr>
         <w:lastRenderedPageBreak/>
-        <w:tab/>
-      </w:r>
-      <w:r>
-        <w:rPr>
-          <w:noProof/>
-        </w:rPr>
         <w:drawing>
-          <wp:inline distT="0" distB="0" distL="0" distR="0" wp14:anchorId="11F86145" wp14:editId="433F0CBA">
+          <wp:inline distT="0" distB="0" distL="0" distR="0" wp14:anchorId="0EB5CAD7" wp14:editId="435DA44B">
             <wp:extent cx="5943600" cy="3962399"/>
             <wp:effectExtent l="0" t="0" r="0" b="635"/>
-            <wp:docPr id="2" name="Picture 2"/>
+            <wp:docPr id="1" name="Picture 1"/>
             <wp:cNvGraphicFramePr>
               <a:graphicFrameLocks xmlns:a="http://schemas.openxmlformats.org/drawingml/2006/main" noChangeAspect="1"/>
             </wp:cNvGraphicFramePr>
@@ -241,7 +269,7 @@
               <a:graphicData uri="http://schemas.openxmlformats.org/drawingml/2006/picture">
                 <pic:pic xmlns:pic="http://schemas.openxmlformats.org/drawingml/2006/picture">
                   <pic:nvPicPr>
-                    <pic:cNvPr id="2" name="Picture 2"/>
+                    <pic:cNvPr id="1" name="Picture 1"/>
                     <pic:cNvPicPr/>
                   </pic:nvPicPr>
                   <pic:blipFill>
@@ -280,16 +308,29 @@
       <w:r>
         <w:t xml:space="preserve">Figure </w:t>
       </w:r>
-      <w:fldSimple w:instr=" SEQ Figure \* ARABIC ">
-        <w:r>
-          <w:rPr>
-            <w:noProof/>
-          </w:rPr>
-          <w:t>2</w:t>
-        </w:r>
-      </w:fldSimple>
-      <w:r>
-        <w:t xml:space="preserve">: Diabetes in patients who show vs </w:t>
+      <w:r>
+        <w:fldChar w:fldCharType="begin"/>
+      </w:r>
+      <w:r>
+        <w:instrText xml:space="preserve"> SEQ Figure \* ARABIC </w:instrText>
+      </w:r>
+      <w:r>
+        <w:fldChar w:fldCharType="separate"/>
+      </w:r>
+      <w:r>
+        <w:rPr>
+          <w:noProof/>
+        </w:rPr>
+        <w:t>2</w:t>
+      </w:r>
+      <w:r>
+        <w:rPr>
+          <w:noProof/>
+        </w:rPr>
+        <w:fldChar w:fldCharType="end"/>
+      </w:r>
+      <w:r>
+        <w:t xml:space="preserve">: Alcoholism in patients who show vs </w:t>
       </w:r>
       <w:proofErr w:type="spellStart"/>
       <w:r>
@@ -297,21 +338,23 @@
       </w:r>
       <w:proofErr w:type="spellEnd"/>
     </w:p>
-    <w:p/>
     <w:p>
       <w:pPr>
         <w:keepNext/>
       </w:pPr>
       <w:r>
-        <w:rPr>
-          <w:noProof/>
-        </w:rPr>
         <w:lastRenderedPageBreak/>
+        <w:tab/>
+      </w:r>
+      <w:r>
+        <w:rPr>
+          <w:noProof/>
+        </w:rPr>
         <w:drawing>
-          <wp:inline distT="0" distB="0" distL="0" distR="0" wp14:anchorId="40710B71" wp14:editId="6043E71D">
-            <wp:extent cx="5943600" cy="3962399"/>
-            <wp:effectExtent l="0" t="0" r="0" b="635"/>
-            <wp:docPr id="4" name="Picture 4"/>
+          <wp:inline distT="0" distB="0" distL="0" distR="0" wp14:anchorId="12CFDFE8" wp14:editId="68B55FE5">
+            <wp:extent cx="5943600" cy="3962400"/>
+            <wp:effectExtent l="0" t="0" r="0" b="0"/>
+            <wp:docPr id="9" name="Picture 9"/>
             <wp:cNvGraphicFramePr>
               <a:graphicFrameLocks xmlns:a="http://schemas.openxmlformats.org/drawingml/2006/main" noChangeAspect="1"/>
             </wp:cNvGraphicFramePr>
@@ -319,7 +362,7 @@
               <a:graphicData uri="http://schemas.openxmlformats.org/drawingml/2006/picture">
                 <pic:pic xmlns:pic="http://schemas.openxmlformats.org/drawingml/2006/picture">
                   <pic:nvPicPr>
-                    <pic:cNvPr id="4" name="Picture 4"/>
+                    <pic:cNvPr id="9" name="Picture 9"/>
                     <pic:cNvPicPr/>
                   </pic:nvPicPr>
                   <pic:blipFill>
@@ -337,7 +380,7 @@
                   <pic:spPr>
                     <a:xfrm>
                       <a:off x="0" y="0"/>
-                      <a:ext cx="5943600" cy="3962399"/>
+                      <a:ext cx="5943600" cy="3962400"/>
                     </a:xfrm>
                     <a:prstGeom prst="rect">
                       <a:avLst/>
@@ -367,15 +410,7 @@
         </w:r>
       </w:fldSimple>
       <w:r>
-        <w:t xml:space="preserve">: Patients who show vs </w:t>
-      </w:r>
-      <w:proofErr w:type="spellStart"/>
-      <w:r>
-        <w:t>noshow</w:t>
-      </w:r>
-      <w:proofErr w:type="spellEnd"/>
-      <w:r>
-        <w:t xml:space="preserve"> with a handicap</w:t>
+        <w:t>:Number of patients with and without Diabetes</w:t>
       </w:r>
     </w:p>
     <w:p>
@@ -388,10 +423,10 @@
         </w:rPr>
         <w:lastRenderedPageBreak/>
         <w:drawing>
-          <wp:inline distT="0" distB="0" distL="0" distR="0" wp14:anchorId="4AD5CE43" wp14:editId="55747D32">
+          <wp:inline distT="0" distB="0" distL="0" distR="0" wp14:anchorId="11F86145" wp14:editId="433F0CBA">
             <wp:extent cx="5943600" cy="3962399"/>
             <wp:effectExtent l="0" t="0" r="0" b="635"/>
-            <wp:docPr id="5" name="Picture 5"/>
+            <wp:docPr id="2" name="Picture 2"/>
             <wp:cNvGraphicFramePr>
               <a:graphicFrameLocks xmlns:a="http://schemas.openxmlformats.org/drawingml/2006/main" noChangeAspect="1"/>
             </wp:cNvGraphicFramePr>
@@ -399,7 +434,7 @@
               <a:graphicData uri="http://schemas.openxmlformats.org/drawingml/2006/picture">
                 <pic:pic xmlns:pic="http://schemas.openxmlformats.org/drawingml/2006/picture">
                   <pic:nvPicPr>
-                    <pic:cNvPr id="5" name="Picture 5"/>
+                    <pic:cNvPr id="2" name="Picture 2"/>
                     <pic:cNvPicPr/>
                   </pic:nvPicPr>
                   <pic:blipFill>
@@ -438,16 +473,29 @@
       <w:r>
         <w:t xml:space="preserve">Figure </w:t>
       </w:r>
-      <w:fldSimple w:instr=" SEQ Figure \* ARABIC ">
-        <w:r>
-          <w:rPr>
-            <w:noProof/>
-          </w:rPr>
-          <w:t>4</w:t>
-        </w:r>
-      </w:fldSimple>
-      <w:r>
-        <w:t xml:space="preserve">: Hypertension in patients who show vs </w:t>
+      <w:r>
+        <w:fldChar w:fldCharType="begin"/>
+      </w:r>
+      <w:r>
+        <w:instrText xml:space="preserve"> SEQ Figure \* ARABIC </w:instrText>
+      </w:r>
+      <w:r>
+        <w:fldChar w:fldCharType="separate"/>
+      </w:r>
+      <w:r>
+        <w:rPr>
+          <w:noProof/>
+        </w:rPr>
+        <w:t>4</w:t>
+      </w:r>
+      <w:r>
+        <w:rPr>
+          <w:noProof/>
+        </w:rPr>
+        <w:fldChar w:fldCharType="end"/>
+      </w:r>
+      <w:r>
+        <w:t xml:space="preserve">: Diabetes in patients who show vs </w:t>
       </w:r>
       <w:proofErr w:type="spellStart"/>
       <w:r>
@@ -465,10 +513,10 @@
         </w:rPr>
         <w:lastRenderedPageBreak/>
         <w:drawing>
-          <wp:inline distT="0" distB="0" distL="0" distR="0" wp14:anchorId="37DD44D0" wp14:editId="77B9265E">
-            <wp:extent cx="5943600" cy="3962399"/>
-            <wp:effectExtent l="0" t="0" r="0" b="635"/>
-            <wp:docPr id="6" name="Picture 6"/>
+          <wp:inline distT="0" distB="0" distL="0" distR="0" wp14:anchorId="61B98E87" wp14:editId="1ABAA16F">
+            <wp:extent cx="5943600" cy="3962400"/>
+            <wp:effectExtent l="0" t="0" r="0" b="0"/>
+            <wp:docPr id="10" name="Picture 10"/>
             <wp:cNvGraphicFramePr>
               <a:graphicFrameLocks xmlns:a="http://schemas.openxmlformats.org/drawingml/2006/main" noChangeAspect="1"/>
             </wp:cNvGraphicFramePr>
@@ -476,11 +524,83 @@
               <a:graphicData uri="http://schemas.openxmlformats.org/drawingml/2006/picture">
                 <pic:pic xmlns:pic="http://schemas.openxmlformats.org/drawingml/2006/picture">
                   <pic:nvPicPr>
-                    <pic:cNvPr id="6" name="Picture 6"/>
+                    <pic:cNvPr id="10" name="Picture 10"/>
                     <pic:cNvPicPr/>
                   </pic:nvPicPr>
                   <pic:blipFill>
                     <a:blip r:embed="rId8">
+                      <a:extLst>
+                        <a:ext uri="{28A0092B-C50C-407E-A947-70E740481C1C}">
+                          <a14:useLocalDpi xmlns:a14="http://schemas.microsoft.com/office/drawing/2010/main" val="0"/>
+                        </a:ext>
+                      </a:extLst>
+                    </a:blip>
+                    <a:stretch>
+                      <a:fillRect/>
+                    </a:stretch>
+                  </pic:blipFill>
+                  <pic:spPr>
+                    <a:xfrm>
+                      <a:off x="0" y="0"/>
+                      <a:ext cx="5943600" cy="3962400"/>
+                    </a:xfrm>
+                    <a:prstGeom prst="rect">
+                      <a:avLst/>
+                    </a:prstGeom>
+                  </pic:spPr>
+                </pic:pic>
+              </a:graphicData>
+            </a:graphic>
+          </wp:inline>
+        </w:drawing>
+      </w:r>
+    </w:p>
+    <w:p>
+      <w:pPr>
+        <w:pStyle w:val="Caption"/>
+        <w:jc w:val="center"/>
+      </w:pPr>
+      <w:r>
+        <w:t xml:space="preserve">Figure </w:t>
+      </w:r>
+      <w:fldSimple w:instr=" SEQ Figure \* ARABIC ">
+        <w:r>
+          <w:rPr>
+            <w:noProof/>
+          </w:rPr>
+          <w:t>5</w:t>
+        </w:r>
+      </w:fldSimple>
+      <w:r>
+        <w:t>: Identification of patients with handicap</w:t>
+      </w:r>
+    </w:p>
+    <w:p>
+      <w:pPr>
+        <w:keepNext/>
+      </w:pPr>
+      <w:r>
+        <w:rPr>
+          <w:noProof/>
+        </w:rPr>
+        <w:lastRenderedPageBreak/>
+        <w:drawing>
+          <wp:inline distT="0" distB="0" distL="0" distR="0" wp14:anchorId="40710B71" wp14:editId="6043E71D">
+            <wp:extent cx="5943600" cy="3962399"/>
+            <wp:effectExtent l="0" t="0" r="0" b="635"/>
+            <wp:docPr id="4" name="Picture 4"/>
+            <wp:cNvGraphicFramePr>
+              <a:graphicFrameLocks xmlns:a="http://schemas.openxmlformats.org/drawingml/2006/main" noChangeAspect="1"/>
+            </wp:cNvGraphicFramePr>
+            <a:graphic xmlns:a="http://schemas.openxmlformats.org/drawingml/2006/main">
+              <a:graphicData uri="http://schemas.openxmlformats.org/drawingml/2006/picture">
+                <pic:pic xmlns:pic="http://schemas.openxmlformats.org/drawingml/2006/picture">
+                  <pic:nvPicPr>
+                    <pic:cNvPr id="4" name="Picture 4"/>
+                    <pic:cNvPicPr/>
+                  </pic:nvPicPr>
+                  <pic:blipFill>
+                    <a:blip r:embed="rId9">
                       <a:extLst>
                         <a:ext uri="{28A0092B-C50C-407E-A947-70E740481C1C}">
                           <a14:useLocalDpi xmlns:a14="http://schemas.microsoft.com/office/drawing/2010/main" val="0"/>
@@ -515,14 +635,283 @@
       <w:r>
         <w:t xml:space="preserve">Figure </w:t>
       </w:r>
+      <w:r>
+        <w:fldChar w:fldCharType="begin"/>
+      </w:r>
+      <w:r>
+        <w:instrText xml:space="preserve"> SEQ Figure \* ARABIC </w:instrText>
+      </w:r>
+      <w:r>
+        <w:fldChar w:fldCharType="separate"/>
+      </w:r>
+      <w:r>
+        <w:rPr>
+          <w:noProof/>
+        </w:rPr>
+        <w:t>6</w:t>
+      </w:r>
+      <w:r>
+        <w:rPr>
+          <w:noProof/>
+        </w:rPr>
+        <w:fldChar w:fldCharType="end"/>
+      </w:r>
+      <w:r>
+        <w:t xml:space="preserve">: Patients who show vs </w:t>
+      </w:r>
+      <w:proofErr w:type="spellStart"/>
+      <w:r>
+        <w:t>noshow</w:t>
+      </w:r>
+      <w:proofErr w:type="spellEnd"/>
+      <w:r>
+        <w:t xml:space="preserve"> with a handicap</w:t>
+      </w:r>
+    </w:p>
+    <w:p>
+      <w:pPr>
+        <w:keepNext/>
+      </w:pPr>
+      <w:r>
+        <w:rPr>
+          <w:noProof/>
+        </w:rPr>
+        <w:lastRenderedPageBreak/>
+        <w:drawing>
+          <wp:inline distT="0" distB="0" distL="0" distR="0" wp14:anchorId="4AD5CE43" wp14:editId="55747D32">
+            <wp:extent cx="5943600" cy="3962399"/>
+            <wp:effectExtent l="0" t="0" r="0" b="635"/>
+            <wp:docPr id="5" name="Picture 5"/>
+            <wp:cNvGraphicFramePr>
+              <a:graphicFrameLocks xmlns:a="http://schemas.openxmlformats.org/drawingml/2006/main" noChangeAspect="1"/>
+            </wp:cNvGraphicFramePr>
+            <a:graphic xmlns:a="http://schemas.openxmlformats.org/drawingml/2006/main">
+              <a:graphicData uri="http://schemas.openxmlformats.org/drawingml/2006/picture">
+                <pic:pic xmlns:pic="http://schemas.openxmlformats.org/drawingml/2006/picture">
+                  <pic:nvPicPr>
+                    <pic:cNvPr id="5" name="Picture 5"/>
+                    <pic:cNvPicPr/>
+                  </pic:nvPicPr>
+                  <pic:blipFill>
+                    <a:blip r:embed="rId10">
+                      <a:extLst>
+                        <a:ext uri="{28A0092B-C50C-407E-A947-70E740481C1C}">
+                          <a14:useLocalDpi xmlns:a14="http://schemas.microsoft.com/office/drawing/2010/main" val="0"/>
+                        </a:ext>
+                      </a:extLst>
+                    </a:blip>
+                    <a:stretch>
+                      <a:fillRect/>
+                    </a:stretch>
+                  </pic:blipFill>
+                  <pic:spPr>
+                    <a:xfrm>
+                      <a:off x="0" y="0"/>
+                      <a:ext cx="5943600" cy="3962399"/>
+                    </a:xfrm>
+                    <a:prstGeom prst="rect">
+                      <a:avLst/>
+                    </a:prstGeom>
+                  </pic:spPr>
+                </pic:pic>
+              </a:graphicData>
+            </a:graphic>
+          </wp:inline>
+        </w:drawing>
+      </w:r>
+    </w:p>
+    <w:p>
+      <w:pPr>
+        <w:pStyle w:val="Caption"/>
+        <w:jc w:val="center"/>
+      </w:pPr>
+      <w:r>
+        <w:t xml:space="preserve">Figure </w:t>
+      </w:r>
+      <w:r>
+        <w:fldChar w:fldCharType="begin"/>
+      </w:r>
+      <w:r>
+        <w:instrText xml:space="preserve"> SEQ Figure \* ARABIC </w:instrText>
+      </w:r>
+      <w:r>
+        <w:fldChar w:fldCharType="separate"/>
+      </w:r>
+      <w:r>
+        <w:rPr>
+          <w:noProof/>
+        </w:rPr>
+        <w:t>7</w:t>
+      </w:r>
+      <w:r>
+        <w:rPr>
+          <w:noProof/>
+        </w:rPr>
+        <w:fldChar w:fldCharType="end"/>
+      </w:r>
+      <w:r>
+        <w:t xml:space="preserve">: Hypertension in patients who show vs </w:t>
+      </w:r>
+      <w:proofErr w:type="spellStart"/>
+      <w:r>
+        <w:t>noshow</w:t>
+      </w:r>
+      <w:proofErr w:type="spellEnd"/>
+    </w:p>
+    <w:p/>
+    <w:p>
+      <w:pPr>
+        <w:keepNext/>
+      </w:pPr>
+      <w:r>
+        <w:rPr>
+          <w:noProof/>
+        </w:rPr>
+        <w:lastRenderedPageBreak/>
+        <w:drawing>
+          <wp:inline distT="0" distB="0" distL="0" distR="0" wp14:anchorId="4B57B9A4" wp14:editId="1DF6B058">
+            <wp:extent cx="5943600" cy="3962400"/>
+            <wp:effectExtent l="0" t="0" r="0" b="0"/>
+            <wp:docPr id="11" name="Picture 11"/>
+            <wp:cNvGraphicFramePr>
+              <a:graphicFrameLocks xmlns:a="http://schemas.openxmlformats.org/drawingml/2006/main" noChangeAspect="1"/>
+            </wp:cNvGraphicFramePr>
+            <a:graphic xmlns:a="http://schemas.openxmlformats.org/drawingml/2006/main">
+              <a:graphicData uri="http://schemas.openxmlformats.org/drawingml/2006/picture">
+                <pic:pic xmlns:pic="http://schemas.openxmlformats.org/drawingml/2006/picture">
+                  <pic:nvPicPr>
+                    <pic:cNvPr id="11" name="Picture 11"/>
+                    <pic:cNvPicPr/>
+                  </pic:nvPicPr>
+                  <pic:blipFill>
+                    <a:blip r:embed="rId11">
+                      <a:extLst>
+                        <a:ext uri="{28A0092B-C50C-407E-A947-70E740481C1C}">
+                          <a14:useLocalDpi xmlns:a14="http://schemas.microsoft.com/office/drawing/2010/main" val="0"/>
+                        </a:ext>
+                      </a:extLst>
+                    </a:blip>
+                    <a:stretch>
+                      <a:fillRect/>
+                    </a:stretch>
+                  </pic:blipFill>
+                  <pic:spPr>
+                    <a:xfrm>
+                      <a:off x="0" y="0"/>
+                      <a:ext cx="5943600" cy="3962400"/>
+                    </a:xfrm>
+                    <a:prstGeom prst="rect">
+                      <a:avLst/>
+                    </a:prstGeom>
+                  </pic:spPr>
+                </pic:pic>
+              </a:graphicData>
+            </a:graphic>
+          </wp:inline>
+        </w:drawing>
+      </w:r>
+    </w:p>
+    <w:p>
+      <w:pPr>
+        <w:pStyle w:val="Caption"/>
+        <w:jc w:val="center"/>
+      </w:pPr>
+      <w:r>
+        <w:t xml:space="preserve">Figure </w:t>
+      </w:r>
       <w:fldSimple w:instr=" SEQ Figure \* ARABIC ">
         <w:r>
           <w:rPr>
             <w:noProof/>
           </w:rPr>
-          <w:t>5</w:t>
+          <w:t>8</w:t>
         </w:r>
       </w:fldSimple>
+      <w:r>
+        <w:t>: Number of patients that did and did not receive SMS</w:t>
+      </w:r>
+    </w:p>
+    <w:p>
+      <w:pPr>
+        <w:keepNext/>
+      </w:pPr>
+      <w:r>
+        <w:rPr>
+          <w:noProof/>
+        </w:rPr>
+        <w:lastRenderedPageBreak/>
+        <w:drawing>
+          <wp:inline distT="0" distB="0" distL="0" distR="0" wp14:anchorId="37DD44D0" wp14:editId="77B9265E">
+            <wp:extent cx="5943600" cy="3962399"/>
+            <wp:effectExtent l="0" t="0" r="0" b="635"/>
+            <wp:docPr id="6" name="Picture 6"/>
+            <wp:cNvGraphicFramePr>
+              <a:graphicFrameLocks xmlns:a="http://schemas.openxmlformats.org/drawingml/2006/main" noChangeAspect="1"/>
+            </wp:cNvGraphicFramePr>
+            <a:graphic xmlns:a="http://schemas.openxmlformats.org/drawingml/2006/main">
+              <a:graphicData uri="http://schemas.openxmlformats.org/drawingml/2006/picture">
+                <pic:pic xmlns:pic="http://schemas.openxmlformats.org/drawingml/2006/picture">
+                  <pic:nvPicPr>
+                    <pic:cNvPr id="6" name="Picture 6"/>
+                    <pic:cNvPicPr/>
+                  </pic:nvPicPr>
+                  <pic:blipFill>
+                    <a:blip r:embed="rId12">
+                      <a:extLst>
+                        <a:ext uri="{28A0092B-C50C-407E-A947-70E740481C1C}">
+                          <a14:useLocalDpi xmlns:a14="http://schemas.microsoft.com/office/drawing/2010/main" val="0"/>
+                        </a:ext>
+                      </a:extLst>
+                    </a:blip>
+                    <a:stretch>
+                      <a:fillRect/>
+                    </a:stretch>
+                  </pic:blipFill>
+                  <pic:spPr>
+                    <a:xfrm>
+                      <a:off x="0" y="0"/>
+                      <a:ext cx="5943600" cy="3962399"/>
+                    </a:xfrm>
+                    <a:prstGeom prst="rect">
+                      <a:avLst/>
+                    </a:prstGeom>
+                  </pic:spPr>
+                </pic:pic>
+              </a:graphicData>
+            </a:graphic>
+          </wp:inline>
+        </w:drawing>
+      </w:r>
+    </w:p>
+    <w:p>
+      <w:pPr>
+        <w:pStyle w:val="Caption"/>
+        <w:jc w:val="center"/>
+      </w:pPr>
+      <w:r>
+        <w:t xml:space="preserve">Figure </w:t>
+      </w:r>
+      <w:r>
+        <w:fldChar w:fldCharType="begin"/>
+      </w:r>
+      <w:r>
+        <w:instrText xml:space="preserve"> SEQ Figure \* ARABIC </w:instrText>
+      </w:r>
+      <w:r>
+        <w:fldChar w:fldCharType="separate"/>
+      </w:r>
+      <w:r>
+        <w:rPr>
+          <w:noProof/>
+        </w:rPr>
+        <w:t>9</w:t>
+      </w:r>
+      <w:r>
+        <w:rPr>
+          <w:noProof/>
+        </w:rPr>
+        <w:fldChar w:fldCharType="end"/>
+      </w:r>
       <w:r>
         <w:t xml:space="preserve">: Patients who show vs </w:t>
       </w:r>
@@ -560,7 +949,7 @@
                     <pic:cNvPicPr/>
                   </pic:nvPicPr>
                   <pic:blipFill>
-                    <a:blip r:embed="rId9">
+                    <a:blip r:embed="rId13">
                       <a:extLst>
                         <a:ext uri="{28A0092B-C50C-407E-A947-70E740481C1C}">
                           <a14:useLocalDpi xmlns:a14="http://schemas.microsoft.com/office/drawing/2010/main" val="0"/>
@@ -595,14 +984,27 @@
       <w:r>
         <w:t xml:space="preserve">Figure </w:t>
       </w:r>
-      <w:fldSimple w:instr=" SEQ Figure \* ARABIC ">
-        <w:r>
-          <w:rPr>
-            <w:noProof/>
-          </w:rPr>
-          <w:t>6</w:t>
-        </w:r>
-      </w:fldSimple>
+      <w:r>
+        <w:fldChar w:fldCharType="begin"/>
+      </w:r>
+      <w:r>
+        <w:instrText xml:space="preserve"> SEQ Figure \* ARABIC </w:instrText>
+      </w:r>
+      <w:r>
+        <w:fldChar w:fldCharType="separate"/>
+      </w:r>
+      <w:r>
+        <w:rPr>
+          <w:noProof/>
+        </w:rPr>
+        <w:t>10</w:t>
+      </w:r>
+      <w:r>
+        <w:rPr>
+          <w:noProof/>
+        </w:rPr>
+        <w:fldChar w:fldCharType="end"/>
+      </w:r>
       <w:r>
         <w:t xml:space="preserve">:Patients who show vs </w:t>
       </w:r>
@@ -623,8 +1025,6 @@
     <w:p>
       <w:r>
         <w:tab/>
-      </w:r>
-      <w:r>
         <w:t>What factors impacted the attendance of appointments?</w:t>
       </w:r>
     </w:p>
@@ -644,13 +1044,40 @@
       <w:r>
         <w:t xml:space="preserve"> appointment attendance. I would have expected a higher percentage of no shows from patients that were positive with health complications, but that was not the case. Instead, there was an increased percentage of people that did not show up to appointments if they received SMS.</w:t>
       </w:r>
+      <w:r>
+        <w:t xml:space="preserve"> In the Alcoholism factor, Figure 1 shows that there is a large </w:t>
+      </w:r>
+      <w:proofErr w:type="gramStart"/>
+      <w:r>
+        <w:t>amount</w:t>
+      </w:r>
+      <w:proofErr w:type="gramEnd"/>
+      <w:r>
+        <w:t xml:space="preserve"> of patients without Alcoholism than those that do have alcoholism. The initial conclusion of this factor affecting the patient’s attendance was that the majority of those with alcoholism would be a </w:t>
+      </w:r>
+      <w:proofErr w:type="spellStart"/>
+      <w:r>
+        <w:t>noshow</w:t>
+      </w:r>
+      <w:proofErr w:type="spellEnd"/>
+      <w:r>
+        <w:t>. However, the vast majority of patients with alcoholism actually showed up.</w:t>
+      </w:r>
     </w:p>
     <w:p>
       <w:pPr>
         <w:ind w:firstLine="720"/>
       </w:pPr>
       <w:r>
-        <w:t>What kind of impact did pre-existing health issues have on appointment attendance?</w:t>
+        <w:t xml:space="preserve">What kind of impact did </w:t>
+      </w:r>
+      <w:proofErr w:type="gramStart"/>
+      <w:r>
+        <w:t>pre-existing</w:t>
+      </w:r>
+      <w:proofErr w:type="gramEnd"/>
+      <w:r>
+        <w:t xml:space="preserve"> health issues have on appointment attendance?</w:t>
       </w:r>
     </w:p>
     <w:p>
@@ -664,16 +1091,42 @@
     <w:p>
       <w:r>
         <w:tab/>
-        <w:t>What does sending SMS reminders help with appointment attendance?</w:t>
-      </w:r>
-    </w:p>
-    <w:p>
-      <w:r>
-        <w:tab/>
-      </w:r>
-      <w:r>
-        <w:tab/>
-        <w:t>Contrary to initial belief, sending SMS to patients did not help lower the percentage of no shows occurring. Instead, there was an increased percentage(around 14%) of no shows among those that did receive a SMS.</w:t>
+        <w:t xml:space="preserve">What does </w:t>
+      </w:r>
+      <w:proofErr w:type="gramStart"/>
+      <w:r>
+        <w:t>sending</w:t>
+      </w:r>
+      <w:proofErr w:type="gramEnd"/>
+      <w:r>
+        <w:t xml:space="preserve"> SMS reminders help with appointment attendance?</w:t>
+      </w:r>
+    </w:p>
+    <w:p>
+      <w:r>
+        <w:lastRenderedPageBreak/>
+        <w:tab/>
+      </w:r>
+      <w:r>
+        <w:tab/>
+      </w:r>
+      <w:r>
+        <w:t xml:space="preserve">Initially, based on Figure 8, it was believed </w:t>
+      </w:r>
+      <w:r>
+        <w:t>there would be a large majority of patients showing up if they received a SMS. However</w:t>
+      </w:r>
+      <w:r>
+        <w:t xml:space="preserve">, sending SMS to patients did not help lower the percentage of no shows occurring. Instead, there was an increased </w:t>
+      </w:r>
+      <w:r>
+        <w:t>percentage (</w:t>
+      </w:r>
+      <w:r>
+        <w:t>around 14%) of no shows among those that did receive a SMS.</w:t>
+      </w:r>
+      <w:r>
+        <w:t xml:space="preserve"> </w:t>
       </w:r>
     </w:p>
     <w:p>
@@ -689,37 +1142,78 @@
           <w:b/>
           <w:bCs/>
         </w:rPr>
+        <w:tab/>
+      </w:r>
+    </w:p>
+    <w:p>
+      <w:r>
+        <w:tab/>
+        <w:t>Does the day of an appointment affect attendance?</w:t>
+      </w:r>
+    </w:p>
+    <w:p>
+      <w:pPr>
+        <w:ind w:left="720" w:firstLine="720"/>
+      </w:pPr>
+      <w:r>
+        <w:t>The day of an appoint had</w:t>
+      </w:r>
+      <w:r>
+        <w:t xml:space="preserve"> very</w:t>
+      </w:r>
+      <w:r>
+        <w:t xml:space="preserve"> minimal </w:t>
+      </w:r>
+      <w:r>
+        <w:t>e</w:t>
+      </w:r>
+      <w:r>
+        <w:t xml:space="preserve">ffect to attendance. There was </w:t>
+      </w:r>
+      <w:r>
+        <w:t xml:space="preserve">a 1.1% increase of a patient not attending an appointment if the appointment was made for Friday and a 0.6% increase of not showing up on Monday. </w:t>
+      </w:r>
+    </w:p>
+    <w:p>
+      <w:r>
+        <w:tab/>
+        <w:t>Analysis limitations:</w:t>
+      </w:r>
+    </w:p>
+    <w:p>
+      <w:r>
+        <w:tab/>
+      </w:r>
+      <w:r>
+        <w:tab/>
+      </w:r>
+      <w:r>
+        <w:t>In the handicap section of the patient information, there turned out to be values ranging from 0 to 4. There isn’t much information regarding what these values actually mean. Does each value correspond to a specific handicap? The answer to that is currently unknown as that would be important when determining if this factor will or will not affect a patient’s attendance. Therefore, if there isn’t enough information for a dataset, there are some factors that will be difficult to use to make concrete conclusions.</w:t>
+      </w:r>
+    </w:p>
+    <w:p/>
+    <w:p/>
+    <w:p/>
+    <w:p/>
+    <w:p/>
+    <w:p/>
+    <w:p/>
+    <w:p/>
+    <w:p/>
+    <w:p/>
+    <w:p/>
+    <w:p/>
+    <w:p/>
+    <w:p/>
+    <w:p/>
+    <w:p/>
+    <w:p>
+      <w:r>
         <w:lastRenderedPageBreak/>
         <w:tab/>
       </w:r>
-    </w:p>
-    <w:p>
-      <w:r>
-        <w:tab/>
-        <w:t>Does the day of an appointment affect attendance?</w:t>
-      </w:r>
-    </w:p>
-    <w:p>
-      <w:pPr>
-        <w:ind w:left="720" w:firstLine="720"/>
-      </w:pPr>
-      <w:r>
-        <w:t>The day of an appoint had</w:t>
-      </w:r>
-      <w:r>
-        <w:t xml:space="preserve"> very</w:t>
-      </w:r>
-      <w:r>
-        <w:t xml:space="preserve"> minimal </w:t>
-      </w:r>
-      <w:r>
-        <w:t>e</w:t>
-      </w:r>
-      <w:r>
-        <w:t xml:space="preserve">ffect to attendance. There was </w:t>
-      </w:r>
-      <w:r>
-        <w:t xml:space="preserve">a 1.1% increase of a patient not attending an appointment if the appointment was made for Friday and a 0.6% increase of not showing up on Monday. </w:t>
+      <w:r>
+        <w:tab/>
       </w:r>
     </w:p>
     <w:p>
@@ -745,7 +1239,7 @@
       <w:r>
         <w:tab/>
       </w:r>
-      <w:hyperlink r:id="rId10" w:history="1">
+      <w:hyperlink r:id="rId14" w:history="1">
         <w:r>
           <w:rPr>
             <w:rStyle w:val="Hyperlink"/>
@@ -758,7 +1252,7 @@
       <w:r>
         <w:tab/>
       </w:r>
-      <w:hyperlink r:id="rId11" w:history="1">
+      <w:hyperlink r:id="rId15" w:history="1">
         <w:r>
           <w:rPr>
             <w:rStyle w:val="Hyperlink"/>
@@ -771,7 +1265,7 @@
       <w:r>
         <w:tab/>
       </w:r>
-      <w:hyperlink r:id="rId12" w:history="1">
+      <w:hyperlink r:id="rId16" w:history="1">
         <w:r>
           <w:rPr>
             <w:rStyle w:val="Hyperlink"/>
@@ -784,7 +1278,7 @@
       <w:r>
         <w:tab/>
       </w:r>
-      <w:hyperlink r:id="rId13" w:history="1">
+      <w:hyperlink r:id="rId17" w:history="1">
         <w:r>
           <w:rPr>
             <w:rStyle w:val="Hyperlink"/>
@@ -797,7 +1291,7 @@
       <w:r>
         <w:tab/>
       </w:r>
-      <w:hyperlink r:id="rId14" w:history="1">
+      <w:hyperlink r:id="rId18" w:history="1">
         <w:r>
           <w:rPr>
             <w:rStyle w:val="Hyperlink"/>
@@ -810,7 +1304,7 @@
       <w:r>
         <w:tab/>
       </w:r>
-      <w:hyperlink r:id="rId15" w:history="1">
+      <w:hyperlink r:id="rId19" w:history="1">
         <w:r>
           <w:rPr>
             <w:rStyle w:val="Hyperlink"/>
@@ -1232,6 +1726,7 @@
   <w:style w:type="character" w:default="1" w:styleId="DefaultParagraphFont">
     <w:name w:val="Default Paragraph Font"/>
     <w:uiPriority w:val="1"/>
+    <w:semiHidden/>
     <w:unhideWhenUsed/>
   </w:style>
   <w:style w:type="table" w:default="1" w:styleId="TableNormal">

</xml_diff>